<commit_message>
Final report & presentation
Final report & presentation
</commit_message>
<xml_diff>
--- a/Project Report.docx
+++ b/Project Report.docx
@@ -1193,7 +1193,7 @@
           <w:noProof/>
         </w:rPr>
         <w:drawing>
-          <wp:inline distT="0" distB="0" distL="0" distR="0" wp14:anchorId="1C4291E8" wp14:editId="7E2CE0CF">
+          <wp:inline distT="0" distB="0" distL="0" distR="0" wp14:anchorId="3DD48D15" wp14:editId="1E3522E4">
             <wp:extent cx="5943600" cy="1850390"/>
             <wp:effectExtent l="0" t="0" r="0" b="0"/>
             <wp:docPr id="7" name="Picture 7"/>
@@ -1255,7 +1255,7 @@
           <w:noProof/>
         </w:rPr>
         <w:drawing>
-          <wp:inline distT="0" distB="0" distL="0" distR="0" wp14:anchorId="361C0B87" wp14:editId="2B1CACCE">
+          <wp:inline distT="0" distB="0" distL="0" distR="0" wp14:anchorId="77884A82" wp14:editId="429F5A95">
             <wp:extent cx="5943600" cy="2265680"/>
             <wp:effectExtent l="0" t="0" r="0" b="1270"/>
             <wp:docPr id="8" name="Picture 8"/>
@@ -1322,7 +1322,7 @@
         </w:rPr>
         <w:lastRenderedPageBreak/>
         <w:drawing>
-          <wp:inline distT="0" distB="0" distL="0" distR="0" wp14:anchorId="572FB424" wp14:editId="6E46BD57">
+          <wp:inline distT="0" distB="0" distL="0" distR="0" wp14:anchorId="7662DB9E" wp14:editId="49904644">
             <wp:extent cx="5943600" cy="1965325"/>
             <wp:effectExtent l="0" t="0" r="0" b="0"/>
             <wp:docPr id="6" name="Picture 6"/>
@@ -1369,7 +1369,7 @@
           <w:noProof/>
         </w:rPr>
         <w:drawing>
-          <wp:inline distT="0" distB="0" distL="0" distR="0" wp14:anchorId="3595DE42" wp14:editId="7DA7241C">
+          <wp:inline distT="0" distB="0" distL="0" distR="0" wp14:anchorId="3EE480EF" wp14:editId="5F332FAF">
             <wp:extent cx="5943600" cy="2897505"/>
             <wp:effectExtent l="0" t="0" r="0" b="0"/>
             <wp:docPr id="5" name="Picture 5"/>
@@ -1415,7 +1415,7 @@
           <w:noProof/>
         </w:rPr>
         <w:drawing>
-          <wp:inline distT="0" distB="0" distL="0" distR="0" wp14:anchorId="1E9C73FA" wp14:editId="50DDD117">
+          <wp:inline distT="0" distB="0" distL="0" distR="0" wp14:anchorId="49B924C4" wp14:editId="5EC44506">
             <wp:extent cx="5943600" cy="1669415"/>
             <wp:effectExtent l="0" t="0" r="0" b="6985"/>
             <wp:docPr id="3" name="Picture 3"/>
@@ -1493,7 +1493,7 @@
           <w:noProof/>
         </w:rPr>
         <w:drawing>
-          <wp:inline distT="0" distB="0" distL="0" distR="0" wp14:anchorId="2A6EB277" wp14:editId="1F4D8074">
+          <wp:inline distT="0" distB="0" distL="0" distR="0" wp14:anchorId="2A98DE82" wp14:editId="459CE736">
             <wp:extent cx="5943600" cy="1926590"/>
             <wp:effectExtent l="0" t="0" r="0" b="0"/>
             <wp:docPr id="4" name="Picture 4"/>
@@ -1565,7 +1565,7 @@
           <w:noProof/>
         </w:rPr>
         <w:drawing>
-          <wp:inline distT="0" distB="0" distL="0" distR="0" wp14:anchorId="026F5F8B" wp14:editId="42847340">
+          <wp:inline distT="0" distB="0" distL="0" distR="0" wp14:anchorId="2F5ECF1F" wp14:editId="633C9D32">
             <wp:extent cx="5943600" cy="2075180"/>
             <wp:effectExtent l="0" t="0" r="0" b="1270"/>
             <wp:docPr id="2" name="Picture 2"/>
@@ -1638,7 +1638,7 @@
           <w:noProof/>
         </w:rPr>
         <w:drawing>
-          <wp:inline distT="0" distB="0" distL="0" distR="0" wp14:anchorId="41709531" wp14:editId="6D4E56BC">
+          <wp:inline distT="0" distB="0" distL="0" distR="0" wp14:anchorId="27676533" wp14:editId="44A22DCB">
             <wp:extent cx="5943600" cy="2791460"/>
             <wp:effectExtent l="0" t="0" r="0" b="8890"/>
             <wp:docPr id="1" name="Picture 1"/>
@@ -1683,7 +1683,7 @@
           <w:noProof/>
         </w:rPr>
         <w:drawing>
-          <wp:inline distT="0" distB="0" distL="0" distR="0" wp14:anchorId="0882D7B3" wp14:editId="5789EF23">
+          <wp:inline distT="0" distB="0" distL="0" distR="0" wp14:anchorId="1CC39D8A" wp14:editId="177F73FA">
             <wp:extent cx="5943600" cy="2011680"/>
             <wp:effectExtent l="0" t="0" r="0" b="7620"/>
             <wp:docPr id="9" name="Picture 9"/>
@@ -1793,7 +1793,7 @@
           <w:noProof/>
         </w:rPr>
         <w:drawing>
-          <wp:inline distT="0" distB="0" distL="0" distR="0" wp14:anchorId="4E87F3BC" wp14:editId="3B02DC8C">
+          <wp:inline distT="0" distB="0" distL="0" distR="0" wp14:anchorId="0F91042E" wp14:editId="495A21B1">
             <wp:extent cx="5943600" cy="2164715"/>
             <wp:effectExtent l="0" t="0" r="0" b="6985"/>
             <wp:docPr id="10" name="Picture 10"/>
@@ -1832,46 +1832,52 @@
     <w:p/>
     <w:p>
       <w:r>
-        <w:t xml:space="preserve">The are most suitable would be </w:t>
-      </w:r>
-      <w:r>
-        <w:t xml:space="preserve">between localities </w:t>
-      </w:r>
-      <w:r>
-        <w:t>“</w:t>
-      </w:r>
-      <w:proofErr w:type="spellStart"/>
-      <w:r>
-        <w:t>Kenchanahali</w:t>
-      </w:r>
-      <w:proofErr w:type="spellEnd"/>
-      <w:r>
-        <w:t xml:space="preserve">” </w:t>
-      </w:r>
-      <w:r>
-        <w:t>and</w:t>
-      </w:r>
-      <w:r>
-        <w:t xml:space="preserve"> </w:t>
-      </w:r>
-      <w:r>
-        <w:t>“A F Station Yelahanka</w:t>
-      </w:r>
-      <w:r>
-        <w:t>” in cluster 0.</w:t>
-      </w:r>
-    </w:p>
-    <w:p>
-      <w:pPr>
-        <w:pStyle w:val="Heading1"/>
-        <w:rPr>
-          <w:rFonts w:cstheme="minorHAnsi"/>
-          <w:b/>
-          <w:color w:val="auto"/>
-        </w:rPr>
-      </w:pPr>
+        <w:t>The most suitable</w:t>
+      </w:r>
+      <w:r>
+        <w:t xml:space="preserve"> location</w:t>
+      </w:r>
       <w:bookmarkStart w:id="6" w:name="_GoBack"/>
       <w:bookmarkEnd w:id="6"/>
+      <w:r>
+        <w:t xml:space="preserve"> would be </w:t>
+      </w:r>
+      <w:r>
+        <w:t xml:space="preserve">between localities </w:t>
+      </w:r>
+      <w:r>
+        <w:t>“</w:t>
+      </w:r>
+      <w:proofErr w:type="spellStart"/>
+      <w:r>
+        <w:t>Kenchanahali</w:t>
+      </w:r>
+      <w:proofErr w:type="spellEnd"/>
+      <w:r>
+        <w:t xml:space="preserve">” </w:t>
+      </w:r>
+      <w:r>
+        <w:t>and</w:t>
+      </w:r>
+      <w:r>
+        <w:t xml:space="preserve"> </w:t>
+      </w:r>
+      <w:r>
+        <w:t>“A F Station Yelahanka</w:t>
+      </w:r>
+      <w:r>
+        <w:t>” in cluster 0.</w:t>
+      </w:r>
+    </w:p>
+    <w:p>
+      <w:pPr>
+        <w:pStyle w:val="Heading1"/>
+        <w:rPr>
+          <w:rFonts w:cstheme="minorHAnsi"/>
+          <w:b/>
+          <w:color w:val="auto"/>
+        </w:rPr>
+      </w:pPr>
     </w:p>
     <w:p/>
     <w:p/>
@@ -3118,7 +3124,7 @@
 </file>
 
 <file path=customXml/itemProps1.xml><?xml version="1.0" encoding="utf-8"?>
-<ds:datastoreItem xmlns:ds="http://schemas.openxmlformats.org/officeDocument/2006/customXml" ds:itemID="{9E35AFD1-8ADB-4B6B-9844-68AC89B391D7}">
+<ds:datastoreItem xmlns:ds="http://schemas.openxmlformats.org/officeDocument/2006/customXml" ds:itemID="{603E6E2A-BCF0-4EA2-A73E-AA8FED7FB0A3}">
   <ds:schemaRefs>
     <ds:schemaRef ds:uri="http://schemas.openxmlformats.org/officeDocument/2006/bibliography"/>
   </ds:schemaRefs>

</xml_diff>